<commit_message>
Code Documentation Update, and Development Documentation Update
</commit_message>
<xml_diff>
--- a/docs/Documento de Desarrollo.docx
+++ b/docs/Documento de Desarrollo.docx
@@ -10,6 +10,7 @@
           <w:docPartUnique/>
         </w:docPartObj>
       </w:sdtPr>
+      <w:sdtEndPr/>
       <w:sdtContent>
         <w:p>
           <w:r>
@@ -19,7 +20,7 @@
             <mc:AlternateContent>
               <mc:Choice Requires="wps">
                 <w:drawing>
-                  <wp:anchor distT="0" distB="0" distL="114300" distR="114300" simplePos="0" relativeHeight="251659264" behindDoc="0" locked="0" layoutInCell="1" allowOverlap="1">
+                  <wp:anchor distT="0" distB="0" distL="114300" distR="114300" simplePos="0" relativeHeight="251659264" behindDoc="0" locked="0" layoutInCell="1" allowOverlap="1" wp14:anchorId="6EEDFCF3" wp14:editId="3B0DFAFA">
                     <wp:simplePos x="0" y="0"/>
                     <wp:positionH relativeFrom="page">
                       <wp:align>center</wp:align>
@@ -105,7 +106,7 @@
                                           <w:noProof/>
                                         </w:rPr>
                                         <w:drawing>
-                                          <wp:inline distT="0" distB="0" distL="0" distR="0">
+                                          <wp:inline distT="0" distB="0" distL="0" distR="0" wp14:anchorId="77F0844C" wp14:editId="6110576F">
                                             <wp:extent cx="3113132" cy="3113132"/>
                                             <wp:effectExtent l="0" t="0" r="0" b="0"/>
                                             <wp:docPr id="9" name="Imagen 9"/>
@@ -161,6 +162,7 @@
                                         <w:dataBinding w:prefixMappings="xmlns:ns0='http://purl.org/dc/elements/1.1/' xmlns:ns1='http://schemas.openxmlformats.org/package/2006/metadata/core-properties' " w:xpath="/ns1:coreProperties[1]/ns0:title[1]" w:storeItemID="{6C3C8BC8-F283-45AE-878A-BAB7291924A1}"/>
                                         <w:text/>
                                       </w:sdtPr>
+                                      <w:sdtEndPr/>
                                       <w:sdtContent>
                                         <w:p>
                                           <w:pPr>
@@ -181,7 +183,7 @@
                                               <w:sz w:val="40"/>
                                               <w:szCs w:val="40"/>
                                             </w:rPr>
-                                            <w:t xml:space="preserve"> Control De accessos por sensor biometrico</w:t>
+                                            <w:t>Control De accessos por sensor biometrico</w:t>
                                           </w:r>
                                         </w:p>
                                       </w:sdtContent>
@@ -200,6 +202,7 @@
                                         <w:dataBinding w:prefixMappings="xmlns:ns0='http://purl.org/dc/elements/1.1/' xmlns:ns1='http://schemas.openxmlformats.org/package/2006/metadata/core-properties' " w:xpath="/ns1:coreProperties[1]/ns0:subject[1]" w:storeItemID="{6C3C8BC8-F283-45AE-878A-BAB7291924A1}"/>
                                         <w:text/>
                                       </w:sdtPr>
+                                      <w:sdtEndPr/>
                                       <w:sdtContent>
                                         <w:p>
                                           <w:pPr>
@@ -258,6 +261,7 @@
                                         <w:dataBinding w:prefixMappings="xmlns:ns0='http://schemas.microsoft.com/office/2006/coverPageProps' " w:xpath="/ns0:CoverPageProperties[1]/ns0:Abstract[1]" w:storeItemID="{55AF091B-3C7A-41E3-B477-F2FDAA23CFDA}"/>
                                         <w:text/>
                                       </w:sdtPr>
+                                      <w:sdtEndPr/>
                                       <w:sdtContent>
                                         <w:p>
                                           <w:pPr>
@@ -271,11 +275,33 @@
                                             </w:rPr>
                                             <w:t xml:space="preserve">En este documento se encuentra la informacion referente a el desarrollo e implementación </w:t>
                                           </w:r>
+                                          <w:proofErr w:type="spellStart"/>
                                           <w:r>
                                             <w:rPr>
                                               <w:color w:val="000000" w:themeColor="text1"/>
                                             </w:rPr>
-                                            <w:t>de el proyecto final que involucra 2 microcontroladores, un sensor de huella de digital y un actuador controlado por pwm.</w:t>
+                                            <w:t>de el</w:t>
+                                          </w:r>
+                                          <w:proofErr w:type="spellEnd"/>
+                                          <w:r>
+                                            <w:rPr>
+                                              <w:color w:val="000000" w:themeColor="text1"/>
+                                            </w:rPr>
+                                            <w:t xml:space="preserve"> proyecto final que involucra 2 microcontroladores, un sensor de huella de digital y un actuador controlado por </w:t>
+                                          </w:r>
+                                          <w:proofErr w:type="spellStart"/>
+                                          <w:r>
+                                            <w:rPr>
+                                              <w:color w:val="000000" w:themeColor="text1"/>
+                                            </w:rPr>
+                                            <w:t>pwm</w:t>
+                                          </w:r>
+                                          <w:proofErr w:type="spellEnd"/>
+                                          <w:r>
+                                            <w:rPr>
+                                              <w:color w:val="000000" w:themeColor="text1"/>
+                                            </w:rPr>
+                                            <w:t>.</w:t>
                                           </w:r>
                                         </w:p>
                                       </w:sdtContent>
@@ -293,6 +319,7 @@
                                         <w:dataBinding w:prefixMappings="xmlns:ns0='http://purl.org/dc/elements/1.1/' xmlns:ns1='http://schemas.openxmlformats.org/package/2006/metadata/core-properties' " w:xpath="/ns1:coreProperties[1]/ns0:creator[1]" w:storeItemID="{6C3C8BC8-F283-45AE-878A-BAB7291924A1}"/>
                                         <w:text/>
                                       </w:sdtPr>
+                                      <w:sdtEndPr/>
                                       <w:sdtContent>
                                         <w:p>
                                           <w:pPr>
@@ -329,6 +356,7 @@
                                           <w:dataBinding w:prefixMappings="xmlns:ns0='http://purl.org/dc/elements/1.1/' xmlns:ns1='http://schemas.openxmlformats.org/package/2006/metadata/core-properties' " w:xpath="/ns1:coreProperties[1]/ns1:category[1]" w:storeItemID="{6C3C8BC8-F283-45AE-878A-BAB7291924A1}"/>
                                           <w:text/>
                                         </w:sdtPr>
+                                        <w:sdtEndPr/>
                                         <w:sdtContent>
                                           <w:r>
                                             <w:rPr>
@@ -365,7 +393,7 @@
               </mc:Choice>
               <mc:Fallback>
                 <w:pict>
-                  <v:shapetype id="_x0000_t202" coordsize="21600,21600" o:spt="202" path="m,l,21600r21600,l21600,xe">
+                  <v:shapetype w14:anchorId="6EEDFCF3" id="_x0000_t202" coordsize="21600,21600" o:spt="202" path="m,l,21600r21600,l21600,xe">
                     <v:stroke joinstyle="miter"/>
                     <v:path gradientshapeok="t" o:connecttype="rect"/>
                   </v:shapetype>
@@ -409,7 +437,7 @@
                                     <w:noProof/>
                                   </w:rPr>
                                   <w:drawing>
-                                    <wp:inline distT="0" distB="0" distL="0" distR="0">
+                                    <wp:inline distT="0" distB="0" distL="0" distR="0" wp14:anchorId="77F0844C" wp14:editId="6110576F">
                                       <wp:extent cx="3113132" cy="3113132"/>
                                       <wp:effectExtent l="0" t="0" r="0" b="0"/>
                                       <wp:docPr id="9" name="Imagen 9"/>
@@ -465,6 +493,7 @@
                                   <w:dataBinding w:prefixMappings="xmlns:ns0='http://purl.org/dc/elements/1.1/' xmlns:ns1='http://schemas.openxmlformats.org/package/2006/metadata/core-properties' " w:xpath="/ns1:coreProperties[1]/ns0:title[1]" w:storeItemID="{6C3C8BC8-F283-45AE-878A-BAB7291924A1}"/>
                                   <w:text/>
                                 </w:sdtPr>
+                                <w:sdtEndPr/>
                                 <w:sdtContent>
                                   <w:p>
                                     <w:pPr>
@@ -485,7 +514,7 @@
                                         <w:sz w:val="40"/>
                                         <w:szCs w:val="40"/>
                                       </w:rPr>
-                                      <w:t xml:space="preserve"> Control De accessos por sensor biometrico</w:t>
+                                      <w:t>Control De accessos por sensor biometrico</w:t>
                                     </w:r>
                                   </w:p>
                                 </w:sdtContent>
@@ -504,6 +533,7 @@
                                   <w:dataBinding w:prefixMappings="xmlns:ns0='http://purl.org/dc/elements/1.1/' xmlns:ns1='http://schemas.openxmlformats.org/package/2006/metadata/core-properties' " w:xpath="/ns1:coreProperties[1]/ns0:subject[1]" w:storeItemID="{6C3C8BC8-F283-45AE-878A-BAB7291924A1}"/>
                                   <w:text/>
                                 </w:sdtPr>
+                                <w:sdtEndPr/>
                                 <w:sdtContent>
                                   <w:p>
                                     <w:pPr>
@@ -562,6 +592,7 @@
                                   <w:dataBinding w:prefixMappings="xmlns:ns0='http://schemas.microsoft.com/office/2006/coverPageProps' " w:xpath="/ns0:CoverPageProperties[1]/ns0:Abstract[1]" w:storeItemID="{55AF091B-3C7A-41E3-B477-F2FDAA23CFDA}"/>
                                   <w:text/>
                                 </w:sdtPr>
+                                <w:sdtEndPr/>
                                 <w:sdtContent>
                                   <w:p>
                                     <w:pPr>
@@ -575,11 +606,33 @@
                                       </w:rPr>
                                       <w:t xml:space="preserve">En este documento se encuentra la informacion referente a el desarrollo e implementación </w:t>
                                     </w:r>
+                                    <w:proofErr w:type="spellStart"/>
                                     <w:r>
                                       <w:rPr>
                                         <w:color w:val="000000" w:themeColor="text1"/>
                                       </w:rPr>
-                                      <w:t>de el proyecto final que involucra 2 microcontroladores, un sensor de huella de digital y un actuador controlado por pwm.</w:t>
+                                      <w:t>de el</w:t>
+                                    </w:r>
+                                    <w:proofErr w:type="spellEnd"/>
+                                    <w:r>
+                                      <w:rPr>
+                                        <w:color w:val="000000" w:themeColor="text1"/>
+                                      </w:rPr>
+                                      <w:t xml:space="preserve"> proyecto final que involucra 2 microcontroladores, un sensor de huella de digital y un actuador controlado por </w:t>
+                                    </w:r>
+                                    <w:proofErr w:type="spellStart"/>
+                                    <w:r>
+                                      <w:rPr>
+                                        <w:color w:val="000000" w:themeColor="text1"/>
+                                      </w:rPr>
+                                      <w:t>pwm</w:t>
+                                    </w:r>
+                                    <w:proofErr w:type="spellEnd"/>
+                                    <w:r>
+                                      <w:rPr>
+                                        <w:color w:val="000000" w:themeColor="text1"/>
+                                      </w:rPr>
+                                      <w:t>.</w:t>
                                     </w:r>
                                   </w:p>
                                 </w:sdtContent>
@@ -597,6 +650,7 @@
                                   <w:dataBinding w:prefixMappings="xmlns:ns0='http://purl.org/dc/elements/1.1/' xmlns:ns1='http://schemas.openxmlformats.org/package/2006/metadata/core-properties' " w:xpath="/ns1:coreProperties[1]/ns0:creator[1]" w:storeItemID="{6C3C8BC8-F283-45AE-878A-BAB7291924A1}"/>
                                   <w:text/>
                                 </w:sdtPr>
+                                <w:sdtEndPr/>
                                 <w:sdtContent>
                                   <w:p>
                                     <w:pPr>
@@ -633,6 +687,7 @@
                                     <w:dataBinding w:prefixMappings="xmlns:ns0='http://purl.org/dc/elements/1.1/' xmlns:ns1='http://schemas.openxmlformats.org/package/2006/metadata/core-properties' " w:xpath="/ns1:coreProperties[1]/ns1:category[1]" w:storeItemID="{6C3C8BC8-F283-45AE-878A-BAB7291924A1}"/>
                                     <w:text/>
                                   </w:sdtPr>
+                                  <w:sdtEndPr/>
                                   <w:sdtContent>
                                     <w:r>
                                       <w:rPr>
@@ -758,22 +813,7 @@
         <w:t xml:space="preserve">El Sistema debe de </w:t>
       </w:r>
       <w:r>
-        <w:t xml:space="preserve">encender un led </w:t>
-      </w:r>
-      <w:r>
-        <w:t>rojo</w:t>
-      </w:r>
-      <w:r>
-        <w:t xml:space="preserve"> cuando el acceso se </w:t>
-      </w:r>
-      <w:r>
-        <w:t xml:space="preserve">no </w:t>
-      </w:r>
-      <w:r>
-        <w:t>conceda</w:t>
-      </w:r>
-      <w:r>
-        <w:t xml:space="preserve"> o cuando no haya un intento de acceso</w:t>
+        <w:t>encender un led rojo cuando el acceso se no conceda o cuando no haya un intento de acceso</w:t>
       </w:r>
     </w:p>
     <w:p>
@@ -803,11 +843,13 @@
         <w:t>El Sistema de</w:t>
       </w:r>
       <w:r>
-        <w:t xml:space="preserve">be de poseer un selector de modo para el </w:t>
-      </w:r>
-      <w:r>
-        <w:t>lectura para accesso</w:t>
-      </w:r>
+        <w:t xml:space="preserve">be de poseer un selector de modo para el lectura para </w:t>
+      </w:r>
+      <w:proofErr w:type="spellStart"/>
+      <w:r>
+        <w:t>accesso</w:t>
+      </w:r>
+      <w:proofErr w:type="spellEnd"/>
     </w:p>
     <w:p>
       <w:pPr>
@@ -952,7 +994,27 @@
           <w:szCs w:val="20"/>
           <w:shd w:val="clear" w:color="auto" w:fill="FFFFFF"/>
         </w:rPr>
-        <w:t>Un microcontrolador (abreviado μC, UC o MCU) es un </w:t>
+        <w:t>Un microcontrolador (abreviado </w:t>
+      </w:r>
+      <w:proofErr w:type="spellStart"/>
+      <w:r>
+        <w:rPr>
+          <w:rFonts w:ascii="Arial" w:hAnsi="Arial" w:cs="Arial"/>
+          <w:sz w:val="20"/>
+          <w:szCs w:val="20"/>
+          <w:shd w:val="clear" w:color="auto" w:fill="FFFFFF"/>
+        </w:rPr>
+        <w:t>μC</w:t>
+      </w:r>
+      <w:proofErr w:type="spellEnd"/>
+      <w:r>
+        <w:rPr>
+          <w:rFonts w:ascii="Arial" w:hAnsi="Arial" w:cs="Arial"/>
+          <w:sz w:val="20"/>
+          <w:szCs w:val="20"/>
+          <w:shd w:val="clear" w:color="auto" w:fill="FFFFFF"/>
+        </w:rPr>
+        <w:t>, UC o MCU) es un </w:t>
       </w:r>
       <w:hyperlink r:id="rId8" w:tooltip="Circuito integrado" w:history="1">
         <w:r>
@@ -1171,7 +1233,95 @@
           <w:szCs w:val="20"/>
           <w:lang w:eastAsia="es-MX"/>
         </w:rPr>
-        <w:t>USART (Universal Synchronous/Asynchronous Receiver Transmitter ó Transmisor-Receptor Síncrono/Asíncrono Universal) es un protocolo empleado en comunicaciones duales, es decir que está en la capacidad de recibir y transmitir simultáneamente. Los datos son transmitidos de manera serial, lo que significa que sólo un bit es transferido por el canal al tiempo. Las interfaces seriales son sencillas y baratas de implementar, motivo por el cual fueron el sistema más común de comunicación electrónica hasta la aparición del protocolo USB.</w:t>
+        <w:t xml:space="preserve">USART (Universal </w:t>
+      </w:r>
+      <w:proofErr w:type="spellStart"/>
+      <w:r>
+        <w:rPr>
+          <w:rFonts w:ascii="Arial" w:eastAsia="Times New Roman" w:hAnsi="Arial" w:cs="Arial"/>
+          <w:color w:val="222222"/>
+          <w:sz w:val="20"/>
+          <w:szCs w:val="20"/>
+          <w:lang w:eastAsia="es-MX"/>
+        </w:rPr>
+        <w:t>Synchronous</w:t>
+      </w:r>
+      <w:proofErr w:type="spellEnd"/>
+      <w:r>
+        <w:rPr>
+          <w:rFonts w:ascii="Arial" w:eastAsia="Times New Roman" w:hAnsi="Arial" w:cs="Arial"/>
+          <w:color w:val="222222"/>
+          <w:sz w:val="20"/>
+          <w:szCs w:val="20"/>
+          <w:lang w:eastAsia="es-MX"/>
+        </w:rPr>
+        <w:t>/</w:t>
+      </w:r>
+      <w:proofErr w:type="spellStart"/>
+      <w:r>
+        <w:rPr>
+          <w:rFonts w:ascii="Arial" w:eastAsia="Times New Roman" w:hAnsi="Arial" w:cs="Arial"/>
+          <w:color w:val="222222"/>
+          <w:sz w:val="20"/>
+          <w:szCs w:val="20"/>
+          <w:lang w:eastAsia="es-MX"/>
+        </w:rPr>
+        <w:t>Asynchronous</w:t>
+      </w:r>
+      <w:proofErr w:type="spellEnd"/>
+      <w:r>
+        <w:rPr>
+          <w:rFonts w:ascii="Arial" w:eastAsia="Times New Roman" w:hAnsi="Arial" w:cs="Arial"/>
+          <w:color w:val="222222"/>
+          <w:sz w:val="20"/>
+          <w:szCs w:val="20"/>
+          <w:lang w:eastAsia="es-MX"/>
+        </w:rPr>
+        <w:t xml:space="preserve"> Receiver </w:t>
+      </w:r>
+      <w:proofErr w:type="spellStart"/>
+      <w:r>
+        <w:rPr>
+          <w:rFonts w:ascii="Arial" w:eastAsia="Times New Roman" w:hAnsi="Arial" w:cs="Arial"/>
+          <w:color w:val="222222"/>
+          <w:sz w:val="20"/>
+          <w:szCs w:val="20"/>
+          <w:lang w:eastAsia="es-MX"/>
+        </w:rPr>
+        <w:t>Transmitter</w:t>
+      </w:r>
+      <w:proofErr w:type="spellEnd"/>
+      <w:r>
+        <w:rPr>
+          <w:rFonts w:ascii="Arial" w:eastAsia="Times New Roman" w:hAnsi="Arial" w:cs="Arial"/>
+          <w:color w:val="222222"/>
+          <w:sz w:val="20"/>
+          <w:szCs w:val="20"/>
+          <w:lang w:eastAsia="es-MX"/>
+        </w:rPr>
+        <w:t xml:space="preserve"> </w:t>
+      </w:r>
+      <w:proofErr w:type="spellStart"/>
+      <w:r>
+        <w:rPr>
+          <w:rFonts w:ascii="Arial" w:eastAsia="Times New Roman" w:hAnsi="Arial" w:cs="Arial"/>
+          <w:color w:val="222222"/>
+          <w:sz w:val="20"/>
+          <w:szCs w:val="20"/>
+          <w:lang w:eastAsia="es-MX"/>
+        </w:rPr>
+        <w:t>ó</w:t>
+      </w:r>
+      <w:proofErr w:type="spellEnd"/>
+      <w:r>
+        <w:rPr>
+          <w:rFonts w:ascii="Arial" w:eastAsia="Times New Roman" w:hAnsi="Arial" w:cs="Arial"/>
+          <w:color w:val="222222"/>
+          <w:sz w:val="20"/>
+          <w:szCs w:val="20"/>
+          <w:lang w:eastAsia="es-MX"/>
+        </w:rPr>
+        <w:t xml:space="preserve"> Transmisor-Receptor Síncrono/Asíncrono Universal) es un protocolo empleado en comunicaciones duales, es decir que está en la capacidad de recibir y transmitir simultáneamente. Los datos son transmitidos de manera serial, lo que significa que sólo un bit es transferido por el canal al tiempo. Las interfaces seriales son sencillas y baratas de implementar, motivo por el cual fueron el sistema más común de comunicación electrónica hasta la aparición del protocolo USB.</w:t>
       </w:r>
     </w:p>
     <w:p>
@@ -1197,7 +1347,7 @@
           <w:lang w:eastAsia="es-MX"/>
         </w:rPr>
         <w:drawing>
-          <wp:inline distT="0" distB="0" distL="0" distR="0">
+          <wp:inline distT="0" distB="0" distL="0" distR="0" wp14:anchorId="226216AC" wp14:editId="280C93C3">
             <wp:extent cx="4761230" cy="2063115"/>
             <wp:effectExtent l="0" t="0" r="1270" b="0"/>
             <wp:docPr id="4" name="Imagen 4">
@@ -1272,7 +1422,7 @@
           <w:lang w:eastAsia="es-MX"/>
         </w:rPr>
         <w:drawing>
-          <wp:inline distT="0" distB="0" distL="0" distR="0">
+          <wp:inline distT="0" distB="0" distL="0" distR="0" wp14:anchorId="058D5A10" wp14:editId="1AC4D076">
             <wp:extent cx="143510" cy="106045"/>
             <wp:effectExtent l="0" t="0" r="8890" b="8255"/>
             <wp:docPr id="3" name="Imagen 3">
@@ -1371,6 +1521,7 @@
         </w:rPr>
         <w:t>El formato de envío en el protocolo se basa en ventanas o </w:t>
       </w:r>
+      <w:proofErr w:type="spellStart"/>
       <w:r>
         <w:rPr>
           <w:rFonts w:ascii="Arial" w:eastAsia="Times New Roman" w:hAnsi="Arial" w:cs="Arial"/>
@@ -1383,6 +1534,7 @@
         </w:rPr>
         <w:t>frames</w:t>
       </w:r>
+      <w:proofErr w:type="spellEnd"/>
       <w:r>
         <w:rPr>
           <w:rFonts w:ascii="Arial" w:eastAsia="Times New Roman" w:hAnsi="Arial" w:cs="Arial"/>
@@ -1393,6 +1545,7 @@
         </w:rPr>
         <w:t>, cada </w:t>
       </w:r>
+      <w:proofErr w:type="spellStart"/>
       <w:r>
         <w:rPr>
           <w:rFonts w:ascii="Arial" w:eastAsia="Times New Roman" w:hAnsi="Arial" w:cs="Arial"/>
@@ -1405,6 +1558,7 @@
         </w:rPr>
         <w:t>frame</w:t>
       </w:r>
+      <w:proofErr w:type="spellEnd"/>
       <w:r>
         <w:rPr>
           <w:rFonts w:ascii="Arial" w:eastAsia="Times New Roman" w:hAnsi="Arial" w:cs="Arial"/>
@@ -1609,8 +1763,45 @@
           <w:szCs w:val="20"/>
           <w:lang w:eastAsia="es-MX"/>
         </w:rPr>
-        <w:t>pulse-width modulation</w:t>
-      </w:r>
+        <w:t>pulse-</w:t>
+      </w:r>
+      <w:proofErr w:type="spellStart"/>
+      <w:r>
+        <w:rPr>
+          <w:rFonts w:ascii="Arial" w:eastAsia="Times New Roman" w:hAnsi="Arial" w:cs="Arial"/>
+          <w:i/>
+          <w:iCs/>
+          <w:sz w:val="20"/>
+          <w:szCs w:val="20"/>
+          <w:lang w:eastAsia="es-MX"/>
+        </w:rPr>
+        <w:t>width</w:t>
+      </w:r>
+      <w:proofErr w:type="spellEnd"/>
+      <w:r>
+        <w:rPr>
+          <w:rFonts w:ascii="Arial" w:eastAsia="Times New Roman" w:hAnsi="Arial" w:cs="Arial"/>
+          <w:i/>
+          <w:iCs/>
+          <w:sz w:val="20"/>
+          <w:szCs w:val="20"/>
+          <w:lang w:eastAsia="es-MX"/>
+        </w:rPr>
+        <w:t xml:space="preserve"> </w:t>
+      </w:r>
+      <w:proofErr w:type="spellStart"/>
+      <w:r>
+        <w:rPr>
+          <w:rFonts w:ascii="Arial" w:eastAsia="Times New Roman" w:hAnsi="Arial" w:cs="Arial"/>
+          <w:i/>
+          <w:iCs/>
+          <w:sz w:val="20"/>
+          <w:szCs w:val="20"/>
+          <w:lang w:eastAsia="es-MX"/>
+        </w:rPr>
+        <w:t>modulation</w:t>
+      </w:r>
+      <w:proofErr w:type="spellEnd"/>
       <w:r>
         <w:rPr>
           <w:rFonts w:ascii="Arial" w:eastAsia="Times New Roman" w:hAnsi="Arial" w:cs="Arial"/>
@@ -1690,7 +1881,7 @@
           <w:noProof/>
         </w:rPr>
         <w:drawing>
-          <wp:inline distT="0" distB="0" distL="0" distR="0">
+          <wp:inline distT="0" distB="0" distL="0" distR="0" wp14:anchorId="0B7DFEA2" wp14:editId="7B9E566E">
             <wp:extent cx="4405745" cy="1542360"/>
             <wp:effectExtent l="0" t="0" r="0" b="1270"/>
             <wp:docPr id="7" name="Imagen 7"/>
@@ -1748,7 +1939,15 @@
         </w:rPr>
       </w:pPr>
       <w:r>
-        <w:t>Sensor Biometrico:</w:t>
+        <w:t xml:space="preserve">Sensor </w:t>
+      </w:r>
+      <w:proofErr w:type="spellStart"/>
+      <w:r>
+        <w:t>Biometrico</w:t>
+      </w:r>
+      <w:proofErr w:type="spellEnd"/>
+      <w:r>
+        <w:t>:</w:t>
       </w:r>
       <w:r>
         <w:fldChar w:fldCharType="begin"/>
@@ -1821,7 +2020,7 @@
           <w:noProof/>
         </w:rPr>
         <w:drawing>
-          <wp:inline distT="0" distB="0" distL="0" distR="0">
+          <wp:inline distT="0" distB="0" distL="0" distR="0" wp14:anchorId="0466A20A" wp14:editId="706318A5">
             <wp:extent cx="2402819" cy="2402819"/>
             <wp:effectExtent l="0" t="0" r="0" b="0"/>
             <wp:docPr id="8" name="Imagen 8" descr="Lector de huella digital 1000H - Naylamp Mechatronics - Perú"/>
@@ -1883,20 +2082,49 @@
       <w:pPr>
         <w:pStyle w:val="Ttulo1"/>
       </w:pPr>
+      <w:proofErr w:type="spellStart"/>
       <w:r>
         <w:lastRenderedPageBreak/>
-        <w:t>Third Party Software Involucrado</w:t>
+        <w:t>Third</w:t>
+      </w:r>
+      <w:proofErr w:type="spellEnd"/>
+      <w:r>
+        <w:t xml:space="preserve"> </w:t>
+      </w:r>
+      <w:proofErr w:type="spellStart"/>
+      <w:r>
+        <w:t>Party</w:t>
+      </w:r>
+      <w:proofErr w:type="spellEnd"/>
+      <w:r>
+        <w:t xml:space="preserve"> Software Involucrado</w:t>
       </w:r>
     </w:p>
     <w:p/>
     <w:p>
       <w:r>
-        <w:t>Para el desarrollo de este modulo se vieron involucrados distintos módulos de software de distintos proveedores que están definidos como código libre o abierto.</w:t>
-      </w:r>
-    </w:p>
-    <w:p>
-      <w:r>
-        <w:t>Estos modulos de software son:</w:t>
+        <w:t xml:space="preserve">Para el desarrollo de este </w:t>
+      </w:r>
+      <w:proofErr w:type="spellStart"/>
+      <w:r>
+        <w:t>modulo</w:t>
+      </w:r>
+      <w:proofErr w:type="spellEnd"/>
+      <w:r>
+        <w:t xml:space="preserve"> se vieron involucrados distintos módulos de software de distintos proveedores que están definidos como código libre o abierto.</w:t>
+      </w:r>
+    </w:p>
+    <w:p>
+      <w:r>
+        <w:t xml:space="preserve">Estos </w:t>
+      </w:r>
+      <w:proofErr w:type="spellStart"/>
+      <w:r>
+        <w:t>modulos</w:t>
+      </w:r>
+      <w:proofErr w:type="spellEnd"/>
+      <w:r>
+        <w:t xml:space="preserve"> de software son:</w:t>
       </w:r>
     </w:p>
     <w:p>
@@ -1916,16 +2144,32 @@
         <w:ind w:left="708" w:hanging="708"/>
       </w:pPr>
       <w:r>
-        <w:t xml:space="preserve">Esta librería se implementó para la definición del comportamiento del modulo maestro que en un futuro será encargado de la parte de registro de </w:t>
+        <w:t xml:space="preserve">Esta librería se implementó para la definición del comportamiento del </w:t>
+      </w:r>
+      <w:proofErr w:type="spellStart"/>
+      <w:r>
+        <w:t>modulo</w:t>
+      </w:r>
+      <w:proofErr w:type="spellEnd"/>
+      <w:r>
+        <w:t xml:space="preserve"> maestro que en un futuro será encargado de la parte de registro de </w:t>
       </w:r>
       <w:r>
         <w:t>accesos</w:t>
       </w:r>
       <w:r>
-        <w:t xml:space="preserve"> en una memoria no volátil, además se implementaron las api</w:t>
-      </w:r>
-      <w:r>
-        <w:t xml:space="preserve">s definidas para la comunicación serial [USART]  y el control de la interrupción de este periférico además de  algunos accesos a puertos de propósito general para </w:t>
+        <w:t xml:space="preserve"> en una memoria no volátil, además se implementaron las </w:t>
+      </w:r>
+      <w:proofErr w:type="spellStart"/>
+      <w:r>
+        <w:t>api</w:t>
+      </w:r>
+      <w:r>
+        <w:t>s</w:t>
+      </w:r>
+      <w:proofErr w:type="spellEnd"/>
+      <w:r>
+        <w:t xml:space="preserve"> definidas para la comunicación serial [USART]  y el control de la interrupción de este periférico además de  algunos accesos a puertos de propósito general para </w:t>
       </w:r>
       <w:r>
         <w:t>definir</w:t>
@@ -1942,13 +2186,39 @@
           <w:numId w:val="2"/>
         </w:numPr>
       </w:pPr>
+      <w:proofErr w:type="spellStart"/>
       <w:r>
         <w:t>FreeRTOS</w:t>
       </w:r>
-    </w:p>
-    <w:p>
-      <w:r>
-        <w:t>Este conjunto de librerías y binarios se implemento para dar el comportamiento al modulo maestro definido en el microcontrolador stm32. Aquí se implementan apis definidas para el utilizar cola de mensajes y tareas específicas para cuando algún dato este en el buffer de recepción del USART del módulo stm32.</w:t>
+      <w:proofErr w:type="spellEnd"/>
+    </w:p>
+    <w:p>
+      <w:r>
+        <w:t xml:space="preserve">Este conjunto de librerías y binarios se </w:t>
+      </w:r>
+      <w:proofErr w:type="spellStart"/>
+      <w:r>
+        <w:t>implemento</w:t>
+      </w:r>
+      <w:proofErr w:type="spellEnd"/>
+      <w:r>
+        <w:t xml:space="preserve"> para dar el comportamiento al </w:t>
+      </w:r>
+      <w:proofErr w:type="spellStart"/>
+      <w:r>
+        <w:t>modulo</w:t>
+      </w:r>
+      <w:proofErr w:type="spellEnd"/>
+      <w:r>
+        <w:t xml:space="preserve"> maestro definido en el microcontrolador stm32. Aquí se implementan </w:t>
+      </w:r>
+      <w:proofErr w:type="spellStart"/>
+      <w:r>
+        <w:t>apis</w:t>
+      </w:r>
+      <w:proofErr w:type="spellEnd"/>
+      <w:r>
+        <w:t xml:space="preserve"> definidas para el utilizar cola de mensajes y tareas específicas para cuando algún dato este en el buffer de recepción del USART del módulo stm32.</w:t>
       </w:r>
     </w:p>
     <w:p>
@@ -1959,13 +2229,50 @@
           <w:numId w:val="2"/>
         </w:numPr>
       </w:pPr>
-      <w:r>
-        <w:t>Adafruit Fingerprint Sensor Library</w:t>
-      </w:r>
-    </w:p>
-    <w:p>
-      <w:r>
-        <w:t>Este conjunto de apis esta definida por el fabricante del sensor que utilizamos como input para el proyecto (Adafruit), como trabajo futuro esta librería podría ser recompilada para la arquitectura AMR del stm32</w:t>
+      <w:proofErr w:type="spellStart"/>
+      <w:r>
+        <w:t>Adafruit</w:t>
+      </w:r>
+      <w:proofErr w:type="spellEnd"/>
+      <w:r>
+        <w:t xml:space="preserve"> </w:t>
+      </w:r>
+      <w:proofErr w:type="spellStart"/>
+      <w:r>
+        <w:t>Fingerprint</w:t>
+      </w:r>
+      <w:proofErr w:type="spellEnd"/>
+      <w:r>
+        <w:t xml:space="preserve"> Sensor Library</w:t>
+      </w:r>
+    </w:p>
+    <w:p>
+      <w:r>
+        <w:t xml:space="preserve">Este conjunto de </w:t>
+      </w:r>
+      <w:proofErr w:type="spellStart"/>
+      <w:r>
+        <w:t>apis</w:t>
+      </w:r>
+      <w:proofErr w:type="spellEnd"/>
+      <w:r>
+        <w:t xml:space="preserve"> </w:t>
+      </w:r>
+      <w:proofErr w:type="spellStart"/>
+      <w:r>
+        <w:t>esta</w:t>
+      </w:r>
+      <w:proofErr w:type="spellEnd"/>
+      <w:r>
+        <w:t xml:space="preserve"> definida por el fabricante del sensor que utilizamos como input para el proyecto (</w:t>
+      </w:r>
+      <w:proofErr w:type="spellStart"/>
+      <w:r>
+        <w:t>Adafruit</w:t>
+      </w:r>
+      <w:proofErr w:type="spellEnd"/>
+      <w:r>
+        <w:t>), como trabajo futuro esta librería podría ser recompilada para la arquitectura AMR del stm32</w:t>
       </w:r>
     </w:p>
     <w:p>
@@ -1982,7 +2289,39 @@
     </w:p>
     <w:p>
       <w:r>
-        <w:t>Como modulo principal de control se utilizó la plataforma Arduino UNO para eficientizar y acelerar el proceso de desarrollo e implementación de esta prueba de concepto, aunque el microcontrolador de 8 bits es mas que suficiente para el control de estos periféricos asi como sus salidas, el modulo completo es escalable a únicamente existir en el modulo maestro stm32</w:t>
+        <w:t xml:space="preserve">Como modulo principal de control se utilizó la plataforma Arduino UNO para eficientizar y acelerar el proceso de desarrollo e implementación de esta prueba de concepto, aunque el microcontrolador de 8 bits es </w:t>
+      </w:r>
+      <w:proofErr w:type="spellStart"/>
+      <w:r>
+        <w:t>mas</w:t>
+      </w:r>
+      <w:proofErr w:type="spellEnd"/>
+      <w:r>
+        <w:t xml:space="preserve"> que suficiente para el control de estos periféricos </w:t>
+      </w:r>
+      <w:proofErr w:type="spellStart"/>
+      <w:r>
+        <w:t>asi</w:t>
+      </w:r>
+      <w:proofErr w:type="spellEnd"/>
+      <w:r>
+        <w:t xml:space="preserve"> como sus salidas, el </w:t>
+      </w:r>
+      <w:proofErr w:type="spellStart"/>
+      <w:r>
+        <w:t>modulo</w:t>
+      </w:r>
+      <w:proofErr w:type="spellEnd"/>
+      <w:r>
+        <w:t xml:space="preserve"> completo es escalable a únicamente existir en el </w:t>
+      </w:r>
+      <w:proofErr w:type="spellStart"/>
+      <w:r>
+        <w:t>modulo</w:t>
+      </w:r>
+      <w:proofErr w:type="spellEnd"/>
+      <w:r>
+        <w:t xml:space="preserve"> maestro stm32</w:t>
       </w:r>
     </w:p>
     <w:p>
@@ -2091,9 +2430,11 @@
       <w:r>
         <w:t>“</w:t>
       </w:r>
+      <w:proofErr w:type="spellStart"/>
       <w:r>
         <w:t>electronic_door_lock</w:t>
       </w:r>
+      <w:proofErr w:type="spellEnd"/>
       <w:r>
         <w:t>”</w:t>
       </w:r>
@@ -2126,7 +2467,7 @@
           <w:noProof/>
         </w:rPr>
         <w:drawing>
-          <wp:inline distT="0" distB="0" distL="0" distR="0">
+          <wp:inline distT="0" distB="0" distL="0" distR="0" wp14:anchorId="24B568EE" wp14:editId="5E873705">
             <wp:extent cx="3504824" cy="3102631"/>
             <wp:effectExtent l="0" t="0" r="635" b="2540"/>
             <wp:docPr id="11" name="Imagen 11"/>
@@ -2171,7 +2512,23 @@
     <w:p/>
     <w:p>
       <w:r>
-        <w:t>En esta figura se observa el diagrama de flujo de como es que esta implementado a manera general las dos funcionalidades principales de este modulo.</w:t>
+        <w:t xml:space="preserve">En esta figura se observa el diagrama de flujo de </w:t>
+      </w:r>
+      <w:proofErr w:type="spellStart"/>
+      <w:r>
+        <w:t>como</w:t>
+      </w:r>
+      <w:proofErr w:type="spellEnd"/>
+      <w:r>
+        <w:t xml:space="preserve"> es que esta implementado a manera general las dos funcionalidades principales de este </w:t>
+      </w:r>
+      <w:proofErr w:type="spellStart"/>
+      <w:r>
+        <w:t>modulo</w:t>
+      </w:r>
+      <w:proofErr w:type="spellEnd"/>
+      <w:r>
+        <w:t>.</w:t>
       </w:r>
     </w:p>
     <w:p>
@@ -2195,13 +2552,37 @@
         </w:numPr>
       </w:pPr>
       <w:r>
-        <w:t xml:space="preserve">Este modo es para mandar la un dato de manera serial de valor 0x41 al modulo </w:t>
+        <w:t xml:space="preserve">Este modo es para mandar </w:t>
+      </w:r>
+      <w:proofErr w:type="spellStart"/>
+      <w:r>
+        <w:t>la</w:t>
+      </w:r>
+      <w:proofErr w:type="spellEnd"/>
+      <w:r>
+        <w:t xml:space="preserve"> un dato de manera serial de valor 0x41 al </w:t>
+      </w:r>
+      <w:proofErr w:type="spellStart"/>
+      <w:r>
+        <w:t>modulo</w:t>
+      </w:r>
+      <w:proofErr w:type="spellEnd"/>
+      <w:r>
+        <w:t xml:space="preserve"> </w:t>
       </w:r>
       <w:r>
         <w:t>maestro si</w:t>
       </w:r>
       <w:r>
-        <w:t xml:space="preserve"> es que la huella que se esta leyendo del sensor es </w:t>
+        <w:t xml:space="preserve"> es que la huella que se </w:t>
+      </w:r>
+      <w:proofErr w:type="spellStart"/>
+      <w:r>
+        <w:t>esta</w:t>
+      </w:r>
+      <w:proofErr w:type="spellEnd"/>
+      <w:r>
+        <w:t xml:space="preserve"> leyendo del sensor es </w:t>
       </w:r>
       <w:r>
         <w:t>válida</w:t>
@@ -2225,7 +2606,23 @@
         <w:t>módulo</w:t>
       </w:r>
       <w:r>
-        <w:t xml:space="preserve"> también existe la parte de retro-alimentacion y control de acceso hecha por el stm32 en donde si el valor es 0x41 regresa un 0x59 de no ser asi regresa un 0x4E denegando el Access o en este caso no activando el servo</w:t>
+        <w:t xml:space="preserve"> también existe la parte de </w:t>
+      </w:r>
+      <w:proofErr w:type="spellStart"/>
+      <w:r>
+        <w:t>retro-alimentacion</w:t>
+      </w:r>
+      <w:proofErr w:type="spellEnd"/>
+      <w:r>
+        <w:t xml:space="preserve"> y control de acceso hecha por el stm32 en donde si el valor es 0x41 regresa un 0x59 de no ser </w:t>
+      </w:r>
+      <w:proofErr w:type="spellStart"/>
+      <w:r>
+        <w:t>asi</w:t>
+      </w:r>
+      <w:proofErr w:type="spellEnd"/>
+      <w:r>
+        <w:t xml:space="preserve"> regresa un 0x4E denegando el Access o en este caso no activando el servo</w:t>
       </w:r>
     </w:p>
     <w:p>
@@ -2276,7 +2673,7 @@
           <w:noProof/>
         </w:rPr>
         <w:drawing>
-          <wp:inline distT="0" distB="0" distL="0" distR="0">
+          <wp:inline distT="0" distB="0" distL="0" distR="0" wp14:anchorId="04569C61" wp14:editId="09B9D563">
             <wp:extent cx="5612130" cy="4986655"/>
             <wp:effectExtent l="0" t="0" r="7620" b="4445"/>
             <wp:docPr id="12" name="Imagen 12"/>
@@ -2326,15 +2723,47 @@
         <w:t>cíclicamente</w:t>
       </w:r>
       <w:r>
-        <w:t xml:space="preserve"> el modulo </w:t>
-      </w:r>
-      <w:r>
-        <w:t>revisa el estado del switch por si en algún momento el usuario decide registrar alguna nueva entrada.</w:t>
-      </w:r>
-    </w:p>
-    <w:p>
-      <w:r>
-        <w:t>El modulo manda el request al stm32 a manera de un dato de 0x41 (“A”) para que en una futura versión esto desencadene el acceso a la memoria no volátil</w:t>
+        <w:t xml:space="preserve"> el </w:t>
+      </w:r>
+      <w:proofErr w:type="spellStart"/>
+      <w:r>
+        <w:t>modulo</w:t>
+      </w:r>
+      <w:proofErr w:type="spellEnd"/>
+      <w:r>
+        <w:t xml:space="preserve"> </w:t>
+      </w:r>
+      <w:r>
+        <w:t xml:space="preserve">revisa el estado del </w:t>
+      </w:r>
+      <w:proofErr w:type="spellStart"/>
+      <w:r>
+        <w:t>switch</w:t>
+      </w:r>
+      <w:proofErr w:type="spellEnd"/>
+      <w:r>
+        <w:t xml:space="preserve"> por si en algún momento el usuario decide registrar alguna nueva entrada.</w:t>
+      </w:r>
+    </w:p>
+    <w:p>
+      <w:r>
+        <w:t xml:space="preserve">El </w:t>
+      </w:r>
+      <w:proofErr w:type="spellStart"/>
+      <w:r>
+        <w:t>modulo</w:t>
+      </w:r>
+      <w:proofErr w:type="spellEnd"/>
+      <w:r>
+        <w:t xml:space="preserve"> manda el </w:t>
+      </w:r>
+      <w:proofErr w:type="spellStart"/>
+      <w:r>
+        <w:t>request</w:t>
+      </w:r>
+      <w:proofErr w:type="spellEnd"/>
+      <w:r>
+        <w:t xml:space="preserve"> al stm32 a manera de un dato de 0x41 (“A”) para que en una futura versión esto desencadene el acceso a la memoria no volátil</w:t>
       </w:r>
       <w:r>
         <w:br w:type="page"/>
@@ -2355,7 +2784,7 @@
           <w:noProof/>
         </w:rPr>
         <w:drawing>
-          <wp:inline distT="0" distB="0" distL="0" distR="0">
+          <wp:inline distT="0" distB="0" distL="0" distR="0" wp14:anchorId="393BE785" wp14:editId="4A2DA7C4">
             <wp:extent cx="5612130" cy="4765040"/>
             <wp:effectExtent l="0" t="0" r="7620" b="0"/>
             <wp:docPr id="13" name="Imagen 13"/>
@@ -2399,12 +2828,44 @@
     </w:p>
     <w:p>
       <w:r>
-        <w:t>Este modulo o esta funcionalidad esta hecha para ejercitar la librería provista por el OEM del sensor de huella digital que es Adafruit.</w:t>
-      </w:r>
-    </w:p>
-    <w:p>
-      <w:r>
-        <w:t>El flujo normal y por como lo define el archivo de especificaciones el sensor debe de obtener dos lecturas del mismo dedo para poder hacer un cotejo y así confirmar que se guardo correctamente en el registro definido por el usuario.</w:t>
+        <w:t xml:space="preserve">Este </w:t>
+      </w:r>
+      <w:proofErr w:type="spellStart"/>
+      <w:r>
+        <w:t>modulo</w:t>
+      </w:r>
+      <w:proofErr w:type="spellEnd"/>
+      <w:r>
+        <w:t xml:space="preserve"> o esta funcionalidad </w:t>
+      </w:r>
+      <w:proofErr w:type="spellStart"/>
+      <w:r>
+        <w:t>esta</w:t>
+      </w:r>
+      <w:proofErr w:type="spellEnd"/>
+      <w:r>
+        <w:t xml:space="preserve"> hecha para ejercitar la librería provista por el OEM del sensor de huella digital que es </w:t>
+      </w:r>
+      <w:proofErr w:type="spellStart"/>
+      <w:r>
+        <w:t>Adafruit</w:t>
+      </w:r>
+      <w:proofErr w:type="spellEnd"/>
+      <w:r>
+        <w:t>.</w:t>
+      </w:r>
+    </w:p>
+    <w:p>
+      <w:r>
+        <w:t xml:space="preserve">El flujo normal y por como lo define el archivo de especificaciones el sensor debe de obtener dos lecturas del mismo dedo para poder hacer un cotejo y así confirmar que se </w:t>
+      </w:r>
+      <w:proofErr w:type="spellStart"/>
+      <w:r>
+        <w:t>guardo</w:t>
+      </w:r>
+      <w:proofErr w:type="spellEnd"/>
+      <w:r>
+        <w:t xml:space="preserve"> correctamente en el registro definido por el usuario.</w:t>
       </w:r>
     </w:p>
     <w:p>
@@ -2433,13 +2894,130 @@
       </w:pPr>
       <w:r>
         <w:lastRenderedPageBreak/>
+        <w:t>Documentación de Código</w:t>
+      </w:r>
+    </w:p>
+    <w:p/>
+    <w:p>
+      <w:r>
+        <w:t>En los archivos *.c y *.ino cada función esta documentada con el siguiente formato</w:t>
+      </w:r>
+    </w:p>
+    <w:p>
+      <w:pPr>
+        <w:spacing w:after="0" w:line="240" w:lineRule="auto"/>
+        <w:rPr>
+          <w:color w:val="0070C0"/>
+        </w:rPr>
+      </w:pPr>
+      <w:r>
+        <w:rPr>
+          <w:color w:val="0070C0"/>
+        </w:rPr>
+        <w:t>/*</w:t>
+      </w:r>
+    </w:p>
+    <w:p>
+      <w:pPr>
+        <w:spacing w:after="0" w:line="240" w:lineRule="auto"/>
+        <w:rPr>
+          <w:color w:val="0070C0"/>
+        </w:rPr>
+      </w:pPr>
+      <w:r>
+        <w:rPr>
+          <w:color w:val="0070C0"/>
+        </w:rPr>
+        <w:t>* Function:  &lt;&lt; Nombre de la función &gt;&gt;</w:t>
+      </w:r>
+    </w:p>
+    <w:p>
+      <w:pPr>
+        <w:spacing w:after="0" w:line="240" w:lineRule="auto"/>
+        <w:rPr>
+          <w:color w:val="0070C0"/>
+        </w:rPr>
+      </w:pPr>
+      <w:r>
+        <w:rPr>
+          <w:color w:val="0070C0"/>
+        </w:rPr>
+        <w:t>* Brief: &lt;&lt; Una breve descripción de lo que hace la función &gt;&gt;</w:t>
+      </w:r>
+    </w:p>
+    <w:p>
+      <w:pPr>
+        <w:spacing w:after="0" w:line="240" w:lineRule="auto"/>
+        <w:rPr>
+          <w:color w:val="0070C0"/>
+        </w:rPr>
+      </w:pPr>
+      <w:r>
+        <w:rPr>
+          <w:color w:val="0070C0"/>
+        </w:rPr>
+        <w:t xml:space="preserve">* Input: Parámetros de Entrada de la función </w:t>
+      </w:r>
+    </w:p>
+    <w:p>
+      <w:pPr>
+        <w:spacing w:after="0" w:line="240" w:lineRule="auto"/>
+        <w:rPr>
+          <w:color w:val="0070C0"/>
+        </w:rPr>
+      </w:pPr>
+      <w:r>
+        <w:rPr>
+          <w:color w:val="0070C0"/>
+        </w:rPr>
+        <w:t xml:space="preserve">* Output: Parámetro de Salida de la función </w:t>
+      </w:r>
+    </w:p>
+    <w:p>
+      <w:pPr>
+        <w:spacing w:after="0" w:line="240" w:lineRule="auto"/>
+        <w:rPr>
+          <w:color w:val="0070C0"/>
+        </w:rPr>
+      </w:pPr>
+      <w:r>
+        <w:rPr>
+          <w:color w:val="0070C0"/>
+        </w:rPr>
+        <w:t>*/</w:t>
+      </w:r>
+    </w:p>
+    <w:p/>
+    <w:p>
+      <w:pPr>
+        <w:pStyle w:val="Ttulo1"/>
+      </w:pPr>
+      <w:r>
         <w:t>Trabajo Futuro</w:t>
       </w:r>
     </w:p>
     <w:p/>
     <w:p>
       <w:r>
-        <w:t xml:space="preserve">Debido a el tiempo y las implicaciones técnicas que el desarrollo de este modulo contiene, algunos elementos y funcionalidades no fueron implementadas y pueden servir o ser implemetados para una version futura </w:t>
+        <w:t xml:space="preserve">Debido a el tiempo y las implicaciones técnicas que el desarrollo de este </w:t>
+      </w:r>
+      <w:r>
+        <w:t>módulo</w:t>
+      </w:r>
+      <w:r>
+        <w:t xml:space="preserve"> contiene, algunos elementos y funcionalidades no fueron implementadas y pueden servir o ser </w:t>
+      </w:r>
+      <w:r>
+        <w:t>implementados</w:t>
+      </w:r>
+      <w:r>
+        <w:t xml:space="preserve"> para una </w:t>
+      </w:r>
+      <w:r>
+        <w:t>versión</w:t>
+      </w:r>
+      <w:r>
+        <w:t xml:space="preserve"> futura </w:t>
       </w:r>
       <w:r>
         <w:t>estos elementos son:</w:t>
@@ -2454,7 +3032,10 @@
         </w:numPr>
       </w:pPr>
       <w:r>
-        <w:t>Sobreescriutura de Registros</w:t>
+        <w:t>Sobreescritura</w:t>
+      </w:r>
+      <w:r>
+        <w:t xml:space="preserve"> de Registros</w:t>
       </w:r>
     </w:p>
     <w:p>
@@ -2466,7 +3047,10 @@
         </w:numPr>
       </w:pPr>
       <w:r>
-        <w:t>Escritura y Lectura en memoria no volatil</w:t>
+        <w:t xml:space="preserve">Escritura y Lectura en memoria no </w:t>
+      </w:r>
+      <w:r>
+        <w:t>volátil</w:t>
       </w:r>
     </w:p>
     <w:p>
@@ -2478,7 +3062,10 @@
         </w:numPr>
       </w:pPr>
       <w:r>
-        <w:t>Migracion a única plataforma STM32</w:t>
+        <w:t>Migración</w:t>
+      </w:r>
+      <w:r>
+        <w:t xml:space="preserve"> a única plataforma STM32</w:t>
       </w:r>
     </w:p>
     <w:p>
@@ -2489,8 +3076,16 @@
           <w:numId w:val="6"/>
         </w:numPr>
       </w:pPr>
-      <w:r>
-        <w:t>Iot Implementation</w:t>
+      <w:proofErr w:type="spellStart"/>
+      <w:r>
+        <w:t>Iot</w:t>
+      </w:r>
+      <w:proofErr w:type="spellEnd"/>
+      <w:r>
+        <w:t xml:space="preserve"> </w:t>
+      </w:r>
+      <w:r>
+        <w:t>Implementación</w:t>
       </w:r>
     </w:p>
     <w:p>
@@ -2502,8 +3097,21 @@
         </w:numPr>
       </w:pPr>
       <w:r>
-        <w:t>File system imlementation</w:t>
-      </w:r>
+        <w:t xml:space="preserve">File </w:t>
+      </w:r>
+      <w:proofErr w:type="spellStart"/>
+      <w:r>
+        <w:t>system</w:t>
+      </w:r>
+      <w:proofErr w:type="spellEnd"/>
+      <w:r>
+        <w:t xml:space="preserve"> </w:t>
+      </w:r>
+      <w:proofErr w:type="spellStart"/>
+      <w:r>
+        <w:t>imlementation</w:t>
+      </w:r>
+      <w:proofErr w:type="spellEnd"/>
     </w:p>
     <w:sectPr>
       <w:type w:val="continuous"/>
@@ -4330,7 +4938,7 @@
 </file>
 
 <file path=customXml/itemProps2.xml><?xml version="1.0" encoding="utf-8"?>
-<ds:datastoreItem xmlns:ds="http://schemas.openxmlformats.org/officeDocument/2006/customXml" ds:itemID="{726D5E30-07CC-483B-A07F-6413E91F5FF9}">
+<ds:datastoreItem xmlns:ds="http://schemas.openxmlformats.org/officeDocument/2006/customXml" ds:itemID="{B2F5EA93-35F9-438E-914E-FE14018C6117}">
   <ds:schemaRefs>
     <ds:schemaRef ds:uri="http://schemas.openxmlformats.org/officeDocument/2006/bibliography"/>
   </ds:schemaRefs>

</xml_diff>